<commit_message>
week7 minutes and presentation report
</commit_message>
<xml_diff>
--- a/Documents/Weekly Meetings/Week6_1Mar17/Week6Minutes.docx
+++ b/Documents/Weekly Meetings/Week6_1Mar17/Week6Minutes.docx
@@ -1,6 +1,6 @@
 
 <file path=word/document.xml><?xml version="1.0" encoding="utf-8"?>
-<w:document xmlns:wpc="http://schemas.microsoft.com/office/word/2010/wordprocessingCanvas" xmlns:cx="http://schemas.microsoft.com/office/drawing/2014/chartex" xmlns:cx1="http://schemas.microsoft.com/office/drawing/2015/9/8/chartex" xmlns:cx2="http://schemas.microsoft.com/office/drawing/2015/10/21/chartex" xmlns:mc="http://schemas.openxmlformats.org/markup-compatibility/2006" xmlns:o="urn:schemas-microsoft-com:office:office" xmlns:r="http://schemas.openxmlformats.org/officeDocument/2006/relationships" xmlns:m="http://schemas.openxmlformats.org/officeDocument/2006/math" xmlns:v="urn:schemas-microsoft-com:vml" xmlns:wp14="http://schemas.microsoft.com/office/word/2010/wordprocessingDrawing" xmlns:wp="http://schemas.openxmlformats.org/drawingml/2006/wordprocessingDrawing" xmlns:w10="urn:schemas-microsoft-com:office:word" xmlns:w="http://schemas.openxmlformats.org/wordprocessingml/2006/main" xmlns:w14="http://schemas.microsoft.com/office/word/2010/wordml" xmlns:w15="http://schemas.microsoft.com/office/word/2012/wordml" xmlns:w16se="http://schemas.microsoft.com/office/word/2015/wordml/symex" xmlns:wpg="http://schemas.microsoft.com/office/word/2010/wordprocessingGroup" xmlns:wpi="http://schemas.microsoft.com/office/word/2010/wordprocessingInk" xmlns:wne="http://schemas.microsoft.com/office/word/2006/wordml" xmlns:wps="http://schemas.microsoft.com/office/word/2010/wordprocessingShape" mc:Ignorable="w14 w15 w16se wp14">
+<w:document xmlns:wpc="http://schemas.microsoft.com/office/word/2010/wordprocessingCanvas" xmlns:cx="http://schemas.microsoft.com/office/drawing/2014/chartex" xmlns:cx1="http://schemas.microsoft.com/office/drawing/2015/9/8/chartex" xmlns:cx2="http://schemas.microsoft.com/office/drawing/2015/10/21/chartex" xmlns:cx3="http://schemas.microsoft.com/office/drawing/2016/5/9/chartex" xmlns:cx4="http://schemas.microsoft.com/office/drawing/2016/5/10/chartex" xmlns:cx5="http://schemas.microsoft.com/office/drawing/2016/5/11/chartex" xmlns:mc="http://schemas.openxmlformats.org/markup-compatibility/2006" xmlns:o="urn:schemas-microsoft-com:office:office" xmlns:r="http://schemas.openxmlformats.org/officeDocument/2006/relationships" xmlns:m="http://schemas.openxmlformats.org/officeDocument/2006/math" xmlns:v="urn:schemas-microsoft-com:vml" xmlns:wp14="http://schemas.microsoft.com/office/word/2010/wordprocessingDrawing" xmlns:wp="http://schemas.openxmlformats.org/drawingml/2006/wordprocessingDrawing" xmlns:w10="urn:schemas-microsoft-com:office:word" xmlns:w="http://schemas.openxmlformats.org/wordprocessingml/2006/main" xmlns:w14="http://schemas.microsoft.com/office/word/2010/wordml" xmlns:w15="http://schemas.microsoft.com/office/word/2012/wordml" xmlns:w16se="http://schemas.microsoft.com/office/word/2015/wordml/symex" xmlns:wpg="http://schemas.microsoft.com/office/word/2010/wordprocessingGroup" xmlns:wpi="http://schemas.microsoft.com/office/word/2010/wordprocessingInk" xmlns:wne="http://schemas.microsoft.com/office/word/2006/wordml" xmlns:wps="http://schemas.microsoft.com/office/word/2010/wordprocessingShape" mc:Ignorable="w14 w15 w16se wp14">
   <w:body>
     <w:p>
       <w:pPr>
@@ -90,7 +90,10 @@
         <w:t xml:space="preserve"> </w:t>
       </w:r>
       <w:r>
-        <w:t xml:space="preserve">6 </w:t>
+        <w:t>7</w:t>
+      </w:r>
+      <w:r>
+        <w:t xml:space="preserve"> </w:t>
       </w:r>
       <w:r>
         <w:t xml:space="preserve">  </w:t>
@@ -108,7 +111,10 @@
         <w:t>Date:</w:t>
       </w:r>
       <w:r>
-        <w:t xml:space="preserve"> February 28, 2017</w:t>
+        <w:t xml:space="preserve"> </w:t>
+      </w:r>
+      <w:r>
+        <w:t>March 17, 2017</w:t>
       </w:r>
     </w:p>
     <w:p>
@@ -134,113 +140,115 @@
       </w:r>
       <w:r>
         <w:tab/>
-        <w:t xml:space="preserve">Shaun Cross, </w:t>
+        <w:t>Shaun Cross, Nasi Robinson</w:t>
+      </w:r>
+    </w:p>
+    <w:p>
+      <w:r>
+        <w:rPr>
+          <w:u w:val="single"/>
+        </w:rPr>
+        <w:t>Team Members Absent:</w:t>
+      </w:r>
+      <w:r>
+        <w:t xml:space="preserve"> </w:t>
+      </w:r>
+      <w:r>
+        <w:t>None</w:t>
+      </w:r>
+    </w:p>
+    <w:p>
+      <w:r>
+        <w:rPr>
+          <w:u w:val="single"/>
+        </w:rPr>
+        <w:t>Major topics discussed:</w:t>
+      </w:r>
+    </w:p>
+    <w:p>
+      <w:r>
+        <w:t>What has been accomplished?</w:t>
+      </w:r>
+    </w:p>
+    <w:p>
+      <w:pPr>
+        <w:pStyle w:val="ListParagraph"/>
+        <w:numPr>
+          <w:ilvl w:val="0"/>
+          <w:numId w:val="4"/>
+        </w:numPr>
+      </w:pPr>
+      <w:r>
+        <w:t>Database is fully functional with REST API in place to accept inserts, queries, and modifications</w:t>
+      </w:r>
+    </w:p>
+    <w:p>
+      <w:pPr>
+        <w:pStyle w:val="ListParagraph"/>
+        <w:numPr>
+          <w:ilvl w:val="0"/>
+          <w:numId w:val="4"/>
+        </w:numPr>
+      </w:pPr>
+      <w:r>
+        <w:t>Prototype application built for iPhone that displays the coordinates of the phone running the app</w:t>
+      </w:r>
+    </w:p>
+    <w:p>
+      <w:pPr>
+        <w:pStyle w:val="ListParagraph"/>
+        <w:numPr>
+          <w:ilvl w:val="0"/>
+          <w:numId w:val="4"/>
+        </w:numPr>
+      </w:pPr>
+      <w:r>
+        <w:t xml:space="preserve">Now working with </w:t>
       </w:r>
       <w:proofErr w:type="spellStart"/>
       <w:r>
-        <w:t>Nasi</w:t>
+        <w:t>OpenStreetMaps</w:t>
       </w:r>
       <w:proofErr w:type="spellEnd"/>
       <w:r>
-        <w:t xml:space="preserve"> Robinson</w:t>
-      </w:r>
-    </w:p>
-    <w:p>
-      <w:r>
-        <w:rPr>
-          <w:u w:val="single"/>
-        </w:rPr>
-        <w:t>Team Members Absent:</w:t>
-      </w:r>
-      <w:r>
-        <w:t xml:space="preserve"> </w:t>
-      </w:r>
-      <w:r>
-        <w:t>None</w:t>
-      </w:r>
-    </w:p>
-    <w:p>
-      <w:r>
-        <w:rPr>
-          <w:u w:val="single"/>
-        </w:rPr>
-        <w:t>Major topics discussed:</w:t>
-      </w:r>
-    </w:p>
-    <w:p>
-      <w:r>
-        <w:t xml:space="preserve">How is our project AI? </w:t>
-      </w:r>
-    </w:p>
-    <w:p>
-      <w:pPr>
-        <w:ind w:left="720"/>
-      </w:pPr>
-      <w:r>
-        <w:t xml:space="preserve">Intelligence is a result of </w:t>
-      </w:r>
-      <w:r>
-        <w:t>sensory input</w:t>
-      </w:r>
-      <w:r>
-        <w:t xml:space="preserve">, memory, problem solving, reasoning, and </w:t>
-      </w:r>
-      <w:r>
-        <w:t>learning. Our project attempts to utilize all of these aspects in the following ways:</w:t>
-      </w:r>
-    </w:p>
-    <w:p>
-      <w:pPr>
-        <w:ind w:left="720"/>
-      </w:pPr>
-      <w:r>
-        <w:tab/>
-        <w:t>Sensory Input: Collective input of many different users</w:t>
-      </w:r>
-    </w:p>
-    <w:p>
-      <w:pPr>
-        <w:ind w:left="720"/>
-      </w:pPr>
-      <w:r>
-        <w:tab/>
-        <w:t>Memory: Representation of the users into population groups</w:t>
-      </w:r>
-    </w:p>
-    <w:p>
-      <w:pPr>
-        <w:ind w:left="1440"/>
-      </w:pPr>
-      <w:r>
-        <w:t>Reasoning &amp; Problem Solving: The data is then transformed to achieve the route graphs for optimal population dispersion</w:t>
-      </w:r>
-    </w:p>
-    <w:p>
-      <w:pPr>
-        <w:ind w:left="1440"/>
-      </w:pPr>
-      <w:r>
-        <w:t>Learning: Using the feedback of our users along their routes we can continuously improve the global routing algorithms and more appropriately distribute resources</w:t>
-      </w:r>
-    </w:p>
-    <w:p>
-      <w:r>
-        <w:t>Source Data</w:t>
-      </w:r>
-    </w:p>
-    <w:p>
-      <w:r>
-        <w:tab/>
-        <w:t>Google Maps API,</w:t>
-      </w:r>
-      <w:r>
-        <w:t xml:space="preserve"> generated simulation data</w:t>
-      </w:r>
-      <w:r>
-        <w:t xml:space="preserve"> </w:t>
-      </w:r>
-      <w:r>
-        <w:tab/>
+        <w:t xml:space="preserve"> to migrate our existing </w:t>
+      </w:r>
+      <w:proofErr w:type="spellStart"/>
+      <w:r>
+        <w:t>GoogleAPI</w:t>
+      </w:r>
+      <w:proofErr w:type="spellEnd"/>
+      <w:r>
+        <w:t xml:space="preserve"> calls to similar functionality.</w:t>
+      </w:r>
+    </w:p>
+    <w:p>
+      <w:r>
+        <w:t>Additionally:</w:t>
+      </w:r>
+    </w:p>
+    <w:p>
+      <w:pPr>
+        <w:pStyle w:val="ListParagraph"/>
+        <w:numPr>
+          <w:ilvl w:val="0"/>
+          <w:numId w:val="4"/>
+        </w:numPr>
+      </w:pPr>
+      <w:r>
+        <w:t>Planned a backup plan of moving to a MySQL database hosted on Brad’s personal computer with DNS and everything hooked up in the case we run into data limits. That will be developed on the side adjacent to the current functionality</w:t>
+      </w:r>
+    </w:p>
+    <w:p>
+      <w:pPr>
+        <w:pStyle w:val="ListParagraph"/>
+        <w:numPr>
+          <w:ilvl w:val="0"/>
+          <w:numId w:val="4"/>
+        </w:numPr>
+      </w:pPr>
+      <w:r>
+        <w:t>Next step with the phone application is to have it start polling regularly to keep “Users” in the database up to date with position information.</w:t>
       </w:r>
     </w:p>
     <w:p>
@@ -261,9 +269,63 @@
     <w:p>
       <w:pPr>
         <w:pStyle w:val="ListParagraph"/>
-      </w:pPr>
-      <w:r>
-        <w:t>Working on API and Application, should be wrapping those up around the end of spring break</w:t>
+        <w:numPr>
+          <w:ilvl w:val="0"/>
+          <w:numId w:val="4"/>
+        </w:numPr>
+      </w:pPr>
+      <w:r>
+        <w:t>Continue development on phone application</w:t>
+      </w:r>
+    </w:p>
+    <w:p>
+      <w:pPr>
+        <w:pStyle w:val="ListParagraph"/>
+        <w:numPr>
+          <w:ilvl w:val="0"/>
+          <w:numId w:val="4"/>
+        </w:numPr>
+      </w:pPr>
+      <w:r>
+        <w:t>Populate the database with sample data to start running route algorithms against</w:t>
+      </w:r>
+    </w:p>
+    <w:p>
+      <w:pPr>
+        <w:pStyle w:val="ListParagraph"/>
+        <w:numPr>
+          <w:ilvl w:val="0"/>
+          <w:numId w:val="4"/>
+        </w:numPr>
+      </w:pPr>
+      <w:r>
+        <w:t xml:space="preserve">Migrate all current admin page functionality to </w:t>
+      </w:r>
+      <w:proofErr w:type="spellStart"/>
+      <w:r>
+        <w:t>OpenStreetMap</w:t>
+      </w:r>
+      <w:proofErr w:type="spellEnd"/>
+      <w:r>
+        <w:t xml:space="preserve"> to get around Google API query limits</w:t>
+      </w:r>
+    </w:p>
+    <w:p>
+      <w:pPr>
+        <w:pStyle w:val="ListParagraph"/>
+        <w:numPr>
+          <w:ilvl w:val="0"/>
+          <w:numId w:val="4"/>
+        </w:numPr>
+      </w:pPr>
+      <w:r>
+        <w:rPr>
+          <w:i/>
+        </w:rPr>
+        <w:t>(Low Priority)</w:t>
+      </w:r>
+      <w:r>
+        <w:t xml:space="preserve"> Build backup database on local machine</w:t>
       </w:r>
     </w:p>
     <w:p>
@@ -291,10 +353,10 @@
       <w:pPr>
         <w:pStyle w:val="ListParagraph"/>
       </w:pPr>
+      <w:r>
+        <w:t>The only open issues currently are the ones we are addressing in our action items. Last week we had the discussion about how our implementation is AI and now that we are all on the same page about using the dynamic routing algorithms with simple environment learning (e.g. where powerlines fall) we are making good progress.</w:t>
+      </w:r>
       <w:bookmarkStart w:id="0" w:name="_GoBack"/>
-      <w:r>
-        <w:t>We are still discussing the way in which we are going to implement our learning. We think that an always running simulation trying to find the best routes for generated scenarios would be best, but is out of the scope of the project. Instead, we are going to try and implement case by case learning where the calculations can improve as they are given feedback from the users during a single simulation.</w:t>
-      </w:r>
       <w:bookmarkEnd w:id="0"/>
     </w:p>
     <w:sectPr>
@@ -308,8 +370,120 @@
 </file>
 
 <file path=word/numbering.xml><?xml version="1.0" encoding="utf-8"?>
-<w:numbering xmlns:wpc="http://schemas.microsoft.com/office/word/2010/wordprocessingCanvas" xmlns:cx="http://schemas.microsoft.com/office/drawing/2014/chartex" xmlns:cx1="http://schemas.microsoft.com/office/drawing/2015/9/8/chartex" xmlns:cx2="http://schemas.microsoft.com/office/drawing/2015/10/21/chartex" xmlns:mc="http://schemas.openxmlformats.org/markup-compatibility/2006" xmlns:o="urn:schemas-microsoft-com:office:office" xmlns:r="http://schemas.openxmlformats.org/officeDocument/2006/relationships" xmlns:m="http://schemas.openxmlformats.org/officeDocument/2006/math" xmlns:v="urn:schemas-microsoft-com:vml" xmlns:wp14="http://schemas.microsoft.com/office/word/2010/wordprocessingDrawing" xmlns:wp="http://schemas.openxmlformats.org/drawingml/2006/wordprocessingDrawing" xmlns:w10="urn:schemas-microsoft-com:office:word" xmlns:w="http://schemas.openxmlformats.org/wordprocessingml/2006/main" xmlns:w14="http://schemas.microsoft.com/office/word/2010/wordml" xmlns:w15="http://schemas.microsoft.com/office/word/2012/wordml" xmlns:w16se="http://schemas.microsoft.com/office/word/2015/wordml/symex" xmlns:wpg="http://schemas.microsoft.com/office/word/2010/wordprocessingGroup" xmlns:wpi="http://schemas.microsoft.com/office/word/2010/wordprocessingInk" xmlns:wne="http://schemas.microsoft.com/office/word/2006/wordml" xmlns:wps="http://schemas.microsoft.com/office/word/2010/wordprocessingShape" mc:Ignorable="w14 w15 w16se wp14">
+<w:numbering xmlns:wpc="http://schemas.microsoft.com/office/word/2010/wordprocessingCanvas" xmlns:cx="http://schemas.microsoft.com/office/drawing/2014/chartex" xmlns:cx1="http://schemas.microsoft.com/office/drawing/2015/9/8/chartex" xmlns:cx2="http://schemas.microsoft.com/office/drawing/2015/10/21/chartex" xmlns:cx3="http://schemas.microsoft.com/office/drawing/2016/5/9/chartex" xmlns:cx4="http://schemas.microsoft.com/office/drawing/2016/5/10/chartex" xmlns:cx5="http://schemas.microsoft.com/office/drawing/2016/5/11/chartex" xmlns:mc="http://schemas.openxmlformats.org/markup-compatibility/2006" xmlns:o="urn:schemas-microsoft-com:office:office" xmlns:r="http://schemas.openxmlformats.org/officeDocument/2006/relationships" xmlns:m="http://schemas.openxmlformats.org/officeDocument/2006/math" xmlns:v="urn:schemas-microsoft-com:vml" xmlns:wp14="http://schemas.microsoft.com/office/word/2010/wordprocessingDrawing" xmlns:wp="http://schemas.openxmlformats.org/drawingml/2006/wordprocessingDrawing" xmlns:w10="urn:schemas-microsoft-com:office:word" xmlns:w="http://schemas.openxmlformats.org/wordprocessingml/2006/main" xmlns:w14="http://schemas.microsoft.com/office/word/2010/wordml" xmlns:w15="http://schemas.microsoft.com/office/word/2012/wordml" xmlns:w16se="http://schemas.microsoft.com/office/word/2015/wordml/symex" xmlns:wpg="http://schemas.microsoft.com/office/word/2010/wordprocessingGroup" xmlns:wpi="http://schemas.microsoft.com/office/word/2010/wordprocessingInk" xmlns:wne="http://schemas.microsoft.com/office/word/2006/wordml" xmlns:wps="http://schemas.microsoft.com/office/word/2010/wordprocessingShape" mc:Ignorable="w14 w15 w16se wp14">
   <w:abstractNum w:abstractNumId="0" w15:restartNumberingAfterBreak="0">
+    <w:nsid w:val="3A411F62"/>
+    <w:multiLevelType w:val="hybridMultilevel"/>
+    <w:tmpl w:val="25AC85EE"/>
+    <w:lvl w:ilvl="0" w:tplc="88E2B8BA">
+      <w:numFmt w:val="bullet"/>
+      <w:lvlText w:val=""/>
+      <w:lvlJc w:val="left"/>
+      <w:pPr>
+        <w:ind w:left="1080" w:hanging="360"/>
+      </w:pPr>
+      <w:rPr>
+        <w:rFonts w:ascii="Symbol" w:eastAsiaTheme="minorEastAsia" w:hAnsi="Symbol" w:cstheme="minorBidi" w:hint="default"/>
+      </w:rPr>
+    </w:lvl>
+    <w:lvl w:ilvl="1" w:tplc="04090003">
+      <w:start w:val="1"/>
+      <w:numFmt w:val="bullet"/>
+      <w:lvlText w:val="o"/>
+      <w:lvlJc w:val="left"/>
+      <w:pPr>
+        <w:ind w:left="1800" w:hanging="360"/>
+      </w:pPr>
+      <w:rPr>
+        <w:rFonts w:ascii="Courier New" w:hAnsi="Courier New" w:cs="Courier New" w:hint="default"/>
+      </w:rPr>
+    </w:lvl>
+    <w:lvl w:ilvl="2" w:tplc="04090005" w:tentative="1">
+      <w:start w:val="1"/>
+      <w:numFmt w:val="bullet"/>
+      <w:lvlText w:val=""/>
+      <w:lvlJc w:val="left"/>
+      <w:pPr>
+        <w:ind w:left="2520" w:hanging="360"/>
+      </w:pPr>
+      <w:rPr>
+        <w:rFonts w:ascii="Wingdings" w:hAnsi="Wingdings" w:hint="default"/>
+      </w:rPr>
+    </w:lvl>
+    <w:lvl w:ilvl="3" w:tplc="04090001" w:tentative="1">
+      <w:start w:val="1"/>
+      <w:numFmt w:val="bullet"/>
+      <w:lvlText w:val=""/>
+      <w:lvlJc w:val="left"/>
+      <w:pPr>
+        <w:ind w:left="3240" w:hanging="360"/>
+      </w:pPr>
+      <w:rPr>
+        <w:rFonts w:ascii="Symbol" w:hAnsi="Symbol" w:hint="default"/>
+      </w:rPr>
+    </w:lvl>
+    <w:lvl w:ilvl="4" w:tplc="04090003" w:tentative="1">
+      <w:start w:val="1"/>
+      <w:numFmt w:val="bullet"/>
+      <w:lvlText w:val="o"/>
+      <w:lvlJc w:val="left"/>
+      <w:pPr>
+        <w:ind w:left="3960" w:hanging="360"/>
+      </w:pPr>
+      <w:rPr>
+        <w:rFonts w:ascii="Courier New" w:hAnsi="Courier New" w:cs="Courier New" w:hint="default"/>
+      </w:rPr>
+    </w:lvl>
+    <w:lvl w:ilvl="5" w:tplc="04090005" w:tentative="1">
+      <w:start w:val="1"/>
+      <w:numFmt w:val="bullet"/>
+      <w:lvlText w:val=""/>
+      <w:lvlJc w:val="left"/>
+      <w:pPr>
+        <w:ind w:left="4680" w:hanging="360"/>
+      </w:pPr>
+      <w:rPr>
+        <w:rFonts w:ascii="Wingdings" w:hAnsi="Wingdings" w:hint="default"/>
+      </w:rPr>
+    </w:lvl>
+    <w:lvl w:ilvl="6" w:tplc="04090001" w:tentative="1">
+      <w:start w:val="1"/>
+      <w:numFmt w:val="bullet"/>
+      <w:lvlText w:val=""/>
+      <w:lvlJc w:val="left"/>
+      <w:pPr>
+        <w:ind w:left="5400" w:hanging="360"/>
+      </w:pPr>
+      <w:rPr>
+        <w:rFonts w:ascii="Symbol" w:hAnsi="Symbol" w:hint="default"/>
+      </w:rPr>
+    </w:lvl>
+    <w:lvl w:ilvl="7" w:tplc="04090003" w:tentative="1">
+      <w:start w:val="1"/>
+      <w:numFmt w:val="bullet"/>
+      <w:lvlText w:val="o"/>
+      <w:lvlJc w:val="left"/>
+      <w:pPr>
+        <w:ind w:left="6120" w:hanging="360"/>
+      </w:pPr>
+      <w:rPr>
+        <w:rFonts w:ascii="Courier New" w:hAnsi="Courier New" w:cs="Courier New" w:hint="default"/>
+      </w:rPr>
+    </w:lvl>
+    <w:lvl w:ilvl="8" w:tplc="04090005" w:tentative="1">
+      <w:start w:val="1"/>
+      <w:numFmt w:val="bullet"/>
+      <w:lvlText w:val=""/>
+      <w:lvlJc w:val="left"/>
+      <w:pPr>
+        <w:ind w:left="6840" w:hanging="360"/>
+      </w:pPr>
+      <w:rPr>
+        <w:rFonts w:ascii="Wingdings" w:hAnsi="Wingdings" w:hint="default"/>
+      </w:rPr>
+    </w:lvl>
+  </w:abstractNum>
+  <w:abstractNum w:abstractNumId="1" w15:restartNumberingAfterBreak="0">
     <w:nsid w:val="3CD61A04"/>
     <w:multiLevelType w:val="hybridMultilevel"/>
     <w:tmpl w:val="F7DA007A"/>
@@ -421,7 +595,7 @@
       </w:rPr>
     </w:lvl>
   </w:abstractNum>
-  <w:abstractNum w:abstractNumId="1" w15:restartNumberingAfterBreak="0">
+  <w:abstractNum w:abstractNumId="2" w15:restartNumberingAfterBreak="0">
     <w:nsid w:val="501209E3"/>
     <w:multiLevelType w:val="hybridMultilevel"/>
     <w:tmpl w:val="105E4066"/>
@@ -507,7 +681,7 @@
       </w:pPr>
     </w:lvl>
   </w:abstractNum>
-  <w:abstractNum w:abstractNumId="2" w15:restartNumberingAfterBreak="0">
+  <w:abstractNum w:abstractNumId="3" w15:restartNumberingAfterBreak="0">
     <w:nsid w:val="6622651C"/>
     <w:multiLevelType w:val="hybridMultilevel"/>
     <w:tmpl w:val="53DCA75A"/>
@@ -594,12 +768,15 @@
     </w:lvl>
   </w:abstractNum>
   <w:num w:numId="1">
+    <w:abstractNumId w:val="2"/>
+  </w:num>
+  <w:num w:numId="2">
+    <w:abstractNumId w:val="3"/>
+  </w:num>
+  <w:num w:numId="3">
     <w:abstractNumId w:val="1"/>
   </w:num>
-  <w:num w:numId="2">
-    <w:abstractNumId w:val="2"/>
-  </w:num>
-  <w:num w:numId="3">
+  <w:num w:numId="4">
     <w:abstractNumId w:val="0"/>
   </w:num>
 </w:numbering>
@@ -622,7 +799,7 @@
       </w:pPr>
     </w:pPrDefault>
   </w:docDefaults>
-  <w:latentStyles w:defLockedState="0" w:defUIPriority="99" w:defSemiHidden="0" w:defUnhideWhenUsed="0" w:defQFormat="0" w:count="372">
+  <w:latentStyles w:defLockedState="0" w:defUIPriority="99" w:defSemiHidden="0" w:defUnhideWhenUsed="0" w:defQFormat="0" w:count="374">
     <w:lsdException w:name="Normal" w:uiPriority="0" w:qFormat="1"/>
     <w:lsdException w:name="heading 1" w:uiPriority="9" w:qFormat="1"/>
     <w:lsdException w:name="heading 2" w:semiHidden="1" w:uiPriority="9" w:unhideWhenUsed="1" w:qFormat="1"/>
@@ -773,7 +950,7 @@
     <w:lsdException w:name="Table Subtle 1" w:semiHidden="1" w:unhideWhenUsed="1"/>
     <w:lsdException w:name="Table Subtle 2" w:semiHidden="1" w:unhideWhenUsed="1"/>
     <w:lsdException w:name="Table Web 1" w:semiHidden="1" w:unhideWhenUsed="1"/>
-    <w:lsdException w:name="Table Web 2" w:semiHidden="1" w:unhideWhenUsed="1"/>
+    <w:lsdException w:name="Table Web 3" w:semiHidden="1" w:unhideWhenUsed="1"/>
     <w:lsdException w:name="Balloon Text" w:semiHidden="1" w:unhideWhenUsed="1"/>
     <w:lsdException w:name="Table Grid" w:uiPriority="39"/>
     <w:lsdException w:name="Placeholder Text" w:semiHidden="1"/>
@@ -992,6 +1169,8 @@
     <w:lsdException w:name="List Table 6 Colorful Accent 6" w:uiPriority="51"/>
     <w:lsdException w:name="List Table 7 Colorful Accent 6" w:uiPriority="52"/>
     <w:lsdException w:name="Mention" w:semiHidden="1" w:unhideWhenUsed="1"/>
+    <w:lsdException w:name="Smart Hyperlink" w:semiHidden="1" w:unhideWhenUsed="1"/>
+    <w:lsdException w:name="Hashtag" w:semiHidden="1" w:unhideWhenUsed="1"/>
   </w:latentStyles>
   <w:style w:type="paragraph" w:default="1" w:styleId="Normal">
     <w:name w:val="Normal"/>

</xml_diff>